<commit_message>
Update Interface, Persistence, Tree
</commit_message>
<xml_diff>
--- a/Documentation/Contexte/Documentation Java.docx
+++ b/Documentation/Contexte/Documentation Java.docx
@@ -203,15 +203,15 @@
           <w:sz w:val="36"/>
         </w:rPr>
         <w:drawing>
-          <wp:anchor distT="0" distB="0" distL="114300" distR="114300" simplePos="0" relativeHeight="251655168" behindDoc="0" locked="0" layoutInCell="1" allowOverlap="1" wp14:anchorId="7888C2ED" wp14:editId="5A4070F4">
+          <wp:anchor distT="0" distB="0" distL="114300" distR="114300" simplePos="0" relativeHeight="251655168" behindDoc="0" locked="0" layoutInCell="1" allowOverlap="1" wp14:anchorId="7888C2ED" wp14:editId="4DD5917D">
             <wp:simplePos x="0" y="0"/>
             <wp:positionH relativeFrom="margin">
-              <wp:align>right</wp:align>
+              <wp:posOffset>-709790</wp:posOffset>
             </wp:positionH>
             <wp:positionV relativeFrom="paragraph">
-              <wp:posOffset>64135</wp:posOffset>
+              <wp:posOffset>10960</wp:posOffset>
             </wp:positionV>
-            <wp:extent cx="5760448" cy="4563793"/>
+            <wp:extent cx="7184572" cy="4676189"/>
             <wp:effectExtent l="0" t="0" r="0" b="0"/>
             <wp:wrapNone/>
             <wp:docPr id="3" name="Image 3"/>
@@ -240,7 +240,7 @@
                   <pic:spPr>
                     <a:xfrm>
                       <a:off x="0" y="0"/>
-                      <a:ext cx="5760448" cy="4563793"/>
+                      <a:ext cx="7200692" cy="4686681"/>
                     </a:xfrm>
                     <a:prstGeom prst="rect">
                       <a:avLst/>
@@ -249,6 +249,9 @@
                 </pic:pic>
               </a:graphicData>
             </a:graphic>
+            <wp14:sizeRelH relativeFrom="margin">
+              <wp14:pctWidth>0</wp14:pctWidth>
+            </wp14:sizeRelH>
             <wp14:sizeRelV relativeFrom="margin">
               <wp14:pctHeight>0</wp14:pctHeight>
             </wp14:sizeRelV>
@@ -792,6 +795,119 @@
     </w:p>
     <w:p>
       <w:pPr>
+        <w:tabs>
+          <w:tab w:val="left" w:pos="7420"/>
+        </w:tabs>
+        <w:rPr>
+          <w:sz w:val="36"/>
+        </w:rPr>
+      </w:pPr>
+      <w:r>
+        <w:rPr>
+          <w:sz w:val="36"/>
+        </w:rPr>
+        <w:t>Les statistiques permettent aux différents utilisateurs</w:t>
+      </w:r>
+      <w:r>
+        <w:rPr>
+          <w:sz w:val="36"/>
+        </w:rPr>
+        <w:t xml:space="preserve"> de voir les résultats des matchs qu’ils ont effectués, des joueurs présents et le joueur qui a gagné.</w:t>
+      </w:r>
+    </w:p>
+    <w:p>
+      <w:pPr>
+        <w:tabs>
+          <w:tab w:val="left" w:pos="7420"/>
+        </w:tabs>
+        <w:rPr>
+          <w:sz w:val="36"/>
+        </w:rPr>
+      </w:pPr>
+      <w:r>
+        <w:rPr>
+          <w:sz w:val="36"/>
+        </w:rPr>
+        <w:t>Les boutons Charger et Sauvegarder permettent – comme leurs noms l’indique – de charger des résultats à partir d’un fichier mais également de sauvegarder ces derniers.</w:t>
+      </w:r>
+    </w:p>
+    <w:p>
+      <w:pPr>
+        <w:tabs>
+          <w:tab w:val="left" w:pos="7420"/>
+        </w:tabs>
+        <w:rPr>
+          <w:sz w:val="36"/>
+        </w:rPr>
+      </w:pPr>
+      <w:r>
+        <w:rPr>
+          <w:noProof/>
+          <w:sz w:val="36"/>
+        </w:rPr>
+        <w:drawing>
+          <wp:anchor distT="0" distB="0" distL="114300" distR="114300" simplePos="0" relativeHeight="251692032" behindDoc="0" locked="0" layoutInCell="1" allowOverlap="1" wp14:anchorId="5519EB71" wp14:editId="7B40142B">
+            <wp:simplePos x="902525" y="3313216"/>
+            <wp:positionH relativeFrom="margin">
+              <wp:align>center</wp:align>
+            </wp:positionH>
+            <wp:positionV relativeFrom="margin">
+              <wp:align>bottom</wp:align>
+            </wp:positionV>
+            <wp:extent cx="3467100" cy="6019800"/>
+            <wp:effectExtent l="0" t="0" r="0" b="0"/>
+            <wp:wrapSquare wrapText="bothSides"/>
+            <wp:docPr id="10" name="Image 10" descr="Une image contenant capture d’écran&#10;&#10;Description générée automatiquement"/>
+            <wp:cNvGraphicFramePr>
+              <a:graphicFrameLocks xmlns:a="http://schemas.openxmlformats.org/drawingml/2006/main" noChangeAspect="1"/>
+            </wp:cNvGraphicFramePr>
+            <a:graphic xmlns:a="http://schemas.openxmlformats.org/drawingml/2006/main">
+              <a:graphicData uri="http://schemas.openxmlformats.org/drawingml/2006/picture">
+                <pic:pic xmlns:pic="http://schemas.openxmlformats.org/drawingml/2006/picture">
+                  <pic:nvPicPr>
+                    <pic:cNvPr id="10" name="Statistiques.png"/>
+                    <pic:cNvPicPr/>
+                  </pic:nvPicPr>
+                  <pic:blipFill>
+                    <a:blip r:embed="rId10">
+                      <a:extLst>
+                        <a:ext uri="{28A0092B-C50C-407E-A947-70E740481C1C}">
+                          <a14:useLocalDpi xmlns:a14="http://schemas.microsoft.com/office/drawing/2010/main" val="0"/>
+                        </a:ext>
+                      </a:extLst>
+                    </a:blip>
+                    <a:stretch>
+                      <a:fillRect/>
+                    </a:stretch>
+                  </pic:blipFill>
+                  <pic:spPr>
+                    <a:xfrm>
+                      <a:off x="0" y="0"/>
+                      <a:ext cx="3467100" cy="6019800"/>
+                    </a:xfrm>
+                    <a:prstGeom prst="rect">
+                      <a:avLst/>
+                    </a:prstGeom>
+                  </pic:spPr>
+                </pic:pic>
+              </a:graphicData>
+            </a:graphic>
+          </wp:anchor>
+        </w:drawing>
+      </w:r>
+    </w:p>
+    <w:p>
+      <w:pPr>
+        <w:tabs>
+          <w:tab w:val="left" w:pos="7420"/>
+        </w:tabs>
+        <w:rPr>
+          <w:sz w:val="36"/>
+        </w:rPr>
+      </w:pPr>
+    </w:p>
+    <w:p>
+      <w:pPr>
         <w:pStyle w:val="Paragraphedeliste"/>
         <w:tabs>
           <w:tab w:val="left" w:pos="7420"/>
@@ -808,6 +924,7 @@
           <w:color w:val="C00000"/>
           <w:sz w:val="36"/>
         </w:rPr>
+        <w:lastRenderedPageBreak/>
         <w:t>2.3) Page paramètres</w:t>
       </w:r>
     </w:p>
@@ -893,7 +1010,7 @@
                     </pic:cNvPicPr>
                   </pic:nvPicPr>
                   <pic:blipFill>
-                    <a:blip r:embed="rId10">
+                    <a:blip r:embed="rId11">
                       <a:extLst>
                         <a:ext uri="{28A0092B-C50C-407E-A947-70E740481C1C}">
                           <a14:useLocalDpi xmlns:a14="http://schemas.microsoft.com/office/drawing/2010/main" val="0"/>
@@ -1270,6 +1387,16 @@
     </w:p>
     <w:p>
       <w:pPr>
+        <w:tabs>
+          <w:tab w:val="left" w:pos="7420"/>
+        </w:tabs>
+        <w:rPr>
+          <w:sz w:val="36"/>
+        </w:rPr>
+      </w:pPr>
+    </w:p>
+    <w:p>
+      <w:pPr>
         <w:pStyle w:val="Paragraphedeliste"/>
         <w:tabs>
           <w:tab w:val="left" w:pos="7420"/>
@@ -1344,7 +1471,7 @@
                     <pic:cNvPicPr/>
                   </pic:nvPicPr>
                   <pic:blipFill>
-                    <a:blip r:embed="rId11">
+                    <a:blip r:embed="rId12">
                       <a:extLst>
                         <a:ext uri="{28A0092B-C50C-407E-A947-70E740481C1C}">
                           <a14:useLocalDpi xmlns:a14="http://schemas.microsoft.com/office/drawing/2010/main" val="0"/>
@@ -2003,7 +2130,7 @@
                     <pic:cNvPicPr/>
                   </pic:nvPicPr>
                   <pic:blipFill>
-                    <a:blip r:embed="rId12">
+                    <a:blip r:embed="rId13">
                       <a:extLst>
                         <a:ext uri="{28A0092B-C50C-407E-A947-70E740481C1C}">
                           <a14:useLocalDpi xmlns:a14="http://schemas.microsoft.com/office/drawing/2010/main" val="0"/>
@@ -2748,16 +2875,16 @@
           <w:sz w:val="40"/>
         </w:rPr>
         <w:drawing>
-          <wp:anchor distT="0" distB="0" distL="114300" distR="114300" simplePos="0" relativeHeight="251689984" behindDoc="0" locked="0" layoutInCell="1" allowOverlap="1" wp14:anchorId="47D2D494" wp14:editId="2870A838">
+          <wp:anchor distT="0" distB="0" distL="114300" distR="114300" simplePos="0" relativeHeight="251689984" behindDoc="0" locked="0" layoutInCell="1" allowOverlap="1" wp14:anchorId="47D2D494" wp14:editId="53B8C932">
             <wp:simplePos x="0" y="0"/>
             <wp:positionH relativeFrom="column">
-              <wp:posOffset>-756920</wp:posOffset>
+              <wp:posOffset>-757555</wp:posOffset>
             </wp:positionH>
             <wp:positionV relativeFrom="paragraph">
-              <wp:posOffset>900430</wp:posOffset>
+              <wp:posOffset>1053465</wp:posOffset>
             </wp:positionV>
-            <wp:extent cx="7334250" cy="5514975"/>
-            <wp:effectExtent l="0" t="0" r="0" b="9525"/>
+            <wp:extent cx="7334250" cy="5206365"/>
+            <wp:effectExtent l="0" t="0" r="0" b="0"/>
             <wp:wrapTopAndBottom/>
             <wp:docPr id="24" name="Image 24"/>
             <wp:cNvGraphicFramePr>
@@ -2773,7 +2900,7 @@
                     </pic:cNvPicPr>
                   </pic:nvPicPr>
                   <pic:blipFill>
-                    <a:blip r:embed="rId13" cstate="print">
+                    <a:blip r:embed="rId14" cstate="print">
                       <a:extLst>
                         <a:ext uri="{28A0092B-C50C-407E-A947-70E740481C1C}">
                           <a14:useLocalDpi xmlns:a14="http://schemas.microsoft.com/office/drawing/2010/main" val="0"/>
@@ -2787,7 +2914,7 @@
                   <pic:spPr bwMode="auto">
                     <a:xfrm>
                       <a:off x="0" y="0"/>
-                      <a:ext cx="7334250" cy="5514975"/>
+                      <a:ext cx="7334250" cy="5206365"/>
                     </a:xfrm>
                     <a:prstGeom prst="rect">
                       <a:avLst/>
@@ -2955,9 +3082,9 @@
           <w:sz w:val="40"/>
         </w:rPr>
         <w:drawing>
-          <wp:inline distT="0" distB="0" distL="0" distR="0" wp14:anchorId="48935ACC" wp14:editId="2E65C4AF">
-            <wp:extent cx="5706268" cy="4220845"/>
-            <wp:effectExtent l="0" t="0" r="8890" b="8255"/>
+          <wp:inline distT="0" distB="0" distL="0" distR="0" wp14:anchorId="48935ACC" wp14:editId="21E1372F">
+            <wp:extent cx="5706268" cy="4220844"/>
+            <wp:effectExtent l="0" t="0" r="0" b="8890"/>
             <wp:docPr id="25" name="Image 25"/>
             <wp:cNvGraphicFramePr>
               <a:graphicFrameLocks xmlns:a="http://schemas.openxmlformats.org/drawingml/2006/main" noChangeAspect="1"/>
@@ -2972,7 +3099,7 @@
                     </pic:cNvPicPr>
                   </pic:nvPicPr>
                   <pic:blipFill>
-                    <a:blip r:embed="rId14">
+                    <a:blip r:embed="rId15">
                       <a:extLst>
                         <a:ext uri="{28A0092B-C50C-407E-A947-70E740481C1C}">
                           <a14:useLocalDpi xmlns:a14="http://schemas.microsoft.com/office/drawing/2010/main" val="0"/>
@@ -2986,7 +3113,7 @@
                   <pic:spPr bwMode="auto">
                     <a:xfrm>
                       <a:off x="0" y="0"/>
-                      <a:ext cx="5706268" cy="4220845"/>
+                      <a:ext cx="5706268" cy="4220844"/>
                     </a:xfrm>
                     <a:prstGeom prst="rect">
                       <a:avLst/>
@@ -3223,7 +3350,7 @@
                     <pic:cNvPicPr/>
                   </pic:nvPicPr>
                   <pic:blipFill>
-                    <a:blip r:embed="rId15">
+                    <a:blip r:embed="rId16">
                       <a:extLst>
                         <a:ext uri="{28A0092B-C50C-407E-A947-70E740481C1C}">
                           <a14:useLocalDpi xmlns:a14="http://schemas.microsoft.com/office/drawing/2010/main" val="0"/>
@@ -3264,6 +3391,80 @@
     </w:p>
     <w:p>
       <w:pPr>
+        <w:tabs>
+          <w:tab w:val="left" w:pos="7420"/>
+        </w:tabs>
+        <w:rPr>
+          <w:b/>
+          <w:color w:val="C00000"/>
+          <w:sz w:val="40"/>
+        </w:rPr>
+      </w:pPr>
+    </w:p>
+    <w:p>
+      <w:pPr>
+        <w:tabs>
+          <w:tab w:val="left" w:pos="7420"/>
+        </w:tabs>
+        <w:rPr>
+          <w:b/>
+          <w:color w:val="C00000"/>
+          <w:sz w:val="40"/>
+        </w:rPr>
+      </w:pPr>
+      <w:bookmarkStart w:id="0" w:name="_GoBack"/>
+      <w:bookmarkEnd w:id="0"/>
+    </w:p>
+    <w:p>
+      <w:pPr>
+        <w:tabs>
+          <w:tab w:val="left" w:pos="7420"/>
+        </w:tabs>
+        <w:rPr>
+          <w:b/>
+          <w:color w:val="C00000"/>
+          <w:sz w:val="40"/>
+        </w:rPr>
+      </w:pPr>
+    </w:p>
+    <w:p>
+      <w:pPr>
+        <w:tabs>
+          <w:tab w:val="left" w:pos="7420"/>
+        </w:tabs>
+        <w:rPr>
+          <w:b/>
+          <w:color w:val="C00000"/>
+          <w:sz w:val="40"/>
+        </w:rPr>
+      </w:pPr>
+    </w:p>
+    <w:p>
+      <w:pPr>
+        <w:tabs>
+          <w:tab w:val="left" w:pos="7420"/>
+        </w:tabs>
+        <w:rPr>
+          <w:b/>
+          <w:color w:val="C00000"/>
+          <w:sz w:val="40"/>
+        </w:rPr>
+      </w:pPr>
+    </w:p>
+    <w:p>
+      <w:pPr>
+        <w:tabs>
+          <w:tab w:val="left" w:pos="7420"/>
+        </w:tabs>
+        <w:rPr>
+          <w:b/>
+          <w:color w:val="C00000"/>
+          <w:sz w:val="40"/>
+        </w:rPr>
+      </w:pPr>
+    </w:p>
+    <w:p>
+      <w:pPr>
         <w:pStyle w:val="Titre3"/>
         <w:rPr>
           <w:b/>
@@ -3279,6 +3480,7 @@
           <w:sz w:val="40"/>
           <w:szCs w:val="40"/>
         </w:rPr>
+        <w:lastRenderedPageBreak/>
         <w:t xml:space="preserve">3.1.5) </w:t>
       </w:r>
       <w:r>
@@ -3316,6 +3518,7 @@
           <w:tab w:val="left" w:pos="7420"/>
         </w:tabs>
         <w:rPr>
+          <w:b/>
           <w:sz w:val="36"/>
           <w:szCs w:val="36"/>
         </w:rPr>
@@ -3325,36 +3528,197 @@
           <w:sz w:val="36"/>
           <w:szCs w:val="36"/>
         </w:rPr>
-        <w:t xml:space="preserve">Ce package est dédié à la manipulation des données liées à l’application (statistiques…) et inclus donc le chargement de données ainsi que leurs sauvegardes. Si nous avions voulu différentes manières de sauvegarder / charger nous aurions pu implémenter une design pattern : le </w:t>
-      </w:r>
-      <w:r>
-        <w:rPr>
-          <w:b/>
+        <w:t xml:space="preserve">Ce package est dédié à la manipulation des données liées à l’application (statistiques…) et inclus donc le chargement de données ainsi que leurs sauvegardes. </w:t>
+      </w:r>
+    </w:p>
+    <w:p>
+      <w:pPr>
+        <w:tabs>
+          <w:tab w:val="left" w:pos="7420"/>
+        </w:tabs>
+        <w:rPr>
           <w:sz w:val="36"/>
           <w:szCs w:val="36"/>
         </w:rPr>
-        <w:t>Stratégie</w:t>
-      </w:r>
-      <w:r>
-        <w:rPr>
-          <w:b/>
+      </w:pPr>
+      <w:r>
+        <w:rPr>
+          <w:noProof/>
           <w:sz w:val="36"/>
           <w:szCs w:val="36"/>
         </w:rPr>
-        <w:t>.</w:t>
-      </w:r>
-    </w:p>
-    <w:p>
-      <w:pPr>
-        <w:tabs>
-          <w:tab w:val="left" w:pos="7420"/>
-        </w:tabs>
-        <w:rPr>
-          <w:b/>
-          <w:color w:val="C00000"/>
-          <w:sz w:val="40"/>
-        </w:rPr>
-      </w:pPr>
+        <w:drawing>
+          <wp:anchor distT="0" distB="0" distL="114300" distR="114300" simplePos="0" relativeHeight="251693056" behindDoc="0" locked="0" layoutInCell="1" allowOverlap="1" wp14:anchorId="35EE5CDC" wp14:editId="4A04CAC9">
+            <wp:simplePos x="0" y="0"/>
+            <wp:positionH relativeFrom="column">
+              <wp:posOffset>-328295</wp:posOffset>
+            </wp:positionH>
+            <wp:positionV relativeFrom="paragraph">
+              <wp:posOffset>2005330</wp:posOffset>
+            </wp:positionV>
+            <wp:extent cx="6562725" cy="5259070"/>
+            <wp:effectExtent l="0" t="0" r="9525" b="0"/>
+            <wp:wrapTopAndBottom/>
+            <wp:docPr id="22" name="Image 22" descr="Une image contenant capture d’écran&#10;&#10;Description générée automatiquement"/>
+            <wp:cNvGraphicFramePr>
+              <a:graphicFrameLocks xmlns:a="http://schemas.openxmlformats.org/drawingml/2006/main" noChangeAspect="1"/>
+            </wp:cNvGraphicFramePr>
+            <a:graphic xmlns:a="http://schemas.openxmlformats.org/drawingml/2006/main">
+              <a:graphicData uri="http://schemas.openxmlformats.org/drawingml/2006/picture">
+                <pic:pic xmlns:pic="http://schemas.openxmlformats.org/drawingml/2006/picture">
+                  <pic:nvPicPr>
+                    <pic:cNvPr id="22" name="data.png"/>
+                    <pic:cNvPicPr/>
+                  </pic:nvPicPr>
+                  <pic:blipFill>
+                    <a:blip r:embed="rId17">
+                      <a:extLst>
+                        <a:ext uri="{28A0092B-C50C-407E-A947-70E740481C1C}">
+                          <a14:useLocalDpi xmlns:a14="http://schemas.microsoft.com/office/drawing/2010/main" val="0"/>
+                        </a:ext>
+                      </a:extLst>
+                    </a:blip>
+                    <a:stretch>
+                      <a:fillRect/>
+                    </a:stretch>
+                  </pic:blipFill>
+                  <pic:spPr>
+                    <a:xfrm>
+                      <a:off x="0" y="0"/>
+                      <a:ext cx="6562725" cy="5259070"/>
+                    </a:xfrm>
+                    <a:prstGeom prst="rect">
+                      <a:avLst/>
+                    </a:prstGeom>
+                  </pic:spPr>
+                </pic:pic>
+              </a:graphicData>
+            </a:graphic>
+            <wp14:sizeRelH relativeFrom="margin">
+              <wp14:pctWidth>0</wp14:pctWidth>
+            </wp14:sizeRelH>
+          </wp:anchor>
+        </w:drawing>
+      </w:r>
+      <w:r>
+        <w:rPr>
+          <w:sz w:val="36"/>
+          <w:szCs w:val="36"/>
+        </w:rPr>
+        <w:t xml:space="preserve">Pour la sauvegarde en fichier nous avons utiliser le patron de conception </w:t>
+      </w:r>
+      <w:r>
+        <w:rPr>
+          <w:b/>
+          <w:sz w:val="36"/>
+          <w:szCs w:val="36"/>
+        </w:rPr>
+        <w:t>Proxy</w:t>
+      </w:r>
+      <w:r>
+        <w:rPr>
+          <w:sz w:val="36"/>
+          <w:szCs w:val="36"/>
+        </w:rPr>
+        <w:t xml:space="preserve">, car notre objet à </w:t>
+      </w:r>
+      <w:proofErr w:type="spellStart"/>
+      <w:r>
+        <w:rPr>
+          <w:sz w:val="36"/>
+          <w:szCs w:val="36"/>
+        </w:rPr>
+        <w:t>Serializer</w:t>
+      </w:r>
+      <w:proofErr w:type="spellEnd"/>
+      <w:r>
+        <w:rPr>
+          <w:sz w:val="36"/>
+          <w:szCs w:val="36"/>
+        </w:rPr>
+        <w:t xml:space="preserve"> (</w:t>
+      </w:r>
+      <w:proofErr w:type="spellStart"/>
+      <w:r>
+        <w:rPr>
+          <w:sz w:val="36"/>
+          <w:szCs w:val="36"/>
+        </w:rPr>
+        <w:t>Resultat</w:t>
+      </w:r>
+      <w:proofErr w:type="spellEnd"/>
+      <w:r>
+        <w:rPr>
+          <w:sz w:val="36"/>
+          <w:szCs w:val="36"/>
+        </w:rPr>
+        <w:t xml:space="preserve">) n’était pas </w:t>
+      </w:r>
+      <w:proofErr w:type="spellStart"/>
+      <w:r>
+        <w:rPr>
+          <w:sz w:val="36"/>
+          <w:szCs w:val="36"/>
+        </w:rPr>
+        <w:t>Serializable</w:t>
+      </w:r>
+      <w:proofErr w:type="spellEnd"/>
+      <w:r>
+        <w:rPr>
+          <w:sz w:val="36"/>
+          <w:szCs w:val="36"/>
+        </w:rPr>
+        <w:t xml:space="preserve">, nous avons donc créer une classe </w:t>
+      </w:r>
+      <w:proofErr w:type="spellStart"/>
+      <w:r>
+        <w:rPr>
+          <w:i/>
+          <w:sz w:val="36"/>
+          <w:szCs w:val="36"/>
+        </w:rPr>
+        <w:t>SurrogateResultat</w:t>
+      </w:r>
+      <w:proofErr w:type="spellEnd"/>
+      <w:r>
+        <w:rPr>
+          <w:sz w:val="36"/>
+          <w:szCs w:val="36"/>
+        </w:rPr>
+        <w:t xml:space="preserve"> qui implémente </w:t>
+      </w:r>
+      <w:proofErr w:type="spellStart"/>
+      <w:r>
+        <w:rPr>
+          <w:sz w:val="36"/>
+          <w:szCs w:val="36"/>
+        </w:rPr>
+        <w:t>Serializable</w:t>
+      </w:r>
+      <w:proofErr w:type="spellEnd"/>
+      <w:r>
+        <w:rPr>
+          <w:sz w:val="36"/>
+          <w:szCs w:val="36"/>
+        </w:rPr>
+        <w:t xml:space="preserve"> et qui se construit grâce à un objet </w:t>
+      </w:r>
+      <w:proofErr w:type="spellStart"/>
+      <w:r>
+        <w:rPr>
+          <w:sz w:val="36"/>
+          <w:szCs w:val="36"/>
+        </w:rPr>
+        <w:t>Resultat</w:t>
+      </w:r>
+      <w:proofErr w:type="spellEnd"/>
+      <w:r>
+        <w:rPr>
+          <w:sz w:val="36"/>
+          <w:szCs w:val="36"/>
+        </w:rPr>
+        <w:t xml:space="preserve"> donné en paramètre du constructeur.</w:t>
+      </w:r>
     </w:p>
     <w:p>
       <w:pPr>
@@ -3398,7 +3762,7 @@
                     <pic:cNvPicPr/>
                   </pic:nvPicPr>
                   <pic:blipFill>
-                    <a:blip r:embed="rId16">
+                    <a:blip r:embed="rId18">
                       <a:extLst>
                         <a:ext uri="{28A0092B-C50C-407E-A947-70E740481C1C}">
                           <a14:useLocalDpi xmlns:a14="http://schemas.microsoft.com/office/drawing/2010/main" val="0"/>
@@ -3446,16 +3810,7 @@
           <w:sz w:val="40"/>
           <w:szCs w:val="40"/>
         </w:rPr>
-        <w:t xml:space="preserve">Les relations entre les </w:t>
-      </w:r>
-      <w:r>
-        <w:rPr>
-          <w:b/>
-          <w:color w:val="C00000"/>
-          <w:sz w:val="40"/>
-          <w:szCs w:val="40"/>
-        </w:rPr>
-        <w:t>packages</w:t>
+        <w:t>Les relations entre les packages</w:t>
       </w:r>
     </w:p>
     <w:p>
@@ -3610,23 +3965,7 @@
           <w:color w:val="000000" w:themeColor="text1"/>
           <w:sz w:val="40"/>
         </w:rPr>
-        <w:t xml:space="preserve">La </w:t>
-      </w:r>
-      <w:r>
-        <w:rPr>
-          <w:b/>
-          <w:color w:val="000000" w:themeColor="text1"/>
-          <w:sz w:val="40"/>
-        </w:rPr>
-        <w:t>stratégie</w:t>
-      </w:r>
-      <w:r>
-        <w:rPr>
-          <w:b/>
-          <w:color w:val="000000" w:themeColor="text1"/>
-          <w:sz w:val="40"/>
-        </w:rPr>
-        <w:t> :</w:t>
+        <w:t>La stratégie :</w:t>
       </w:r>
     </w:p>
     <w:p/>
@@ -3809,8 +4148,6 @@
         </w:rPr>
         <w:t xml:space="preserve"> et n’est pas optimal en matière de conception.</w:t>
       </w:r>
-      <w:bookmarkStart w:id="0" w:name="_GoBack"/>
-      <w:bookmarkEnd w:id="0"/>
     </w:p>
     <w:p>
       <w:pPr>
@@ -3830,7 +4167,7 @@
     </w:p>
     <w:p/>
     <w:sectPr>
-      <w:footerReference w:type="default" r:id="rId17"/>
+      <w:footerReference w:type="default" r:id="rId19"/>
       <w:pgSz w:w="11906" w:h="16838"/>
       <w:pgMar w:top="1417" w:right="1417" w:bottom="1417" w:left="1417" w:header="708" w:footer="708" w:gutter="0"/>
       <w:cols w:space="708"/>

</xml_diff>